<commit_message>
sementara cuma iki sek yoo wkwkkw
</commit_message>
<xml_diff>
--- a/Mas Roy.docx
+++ b/Mas Roy.docx
@@ -1,6 +1,6 @@
 
 <file path=word/document.xml><?xml version="1.0" encoding="utf-8"?>
-<w:document xmlns:wpc="http://schemas.microsoft.com/office/word/2010/wordprocessingCanvas" xmlns:cx="http://schemas.microsoft.com/office/drawing/2014/chartex" xmlns:cx1="http://schemas.microsoft.com/office/drawing/2015/9/8/chartex" xmlns:mc="http://schemas.openxmlformats.org/markup-compatibility/2006" xmlns:o="urn:schemas-microsoft-com:office:office" xmlns:r="http://schemas.openxmlformats.org/officeDocument/2006/relationships" xmlns:m="http://schemas.openxmlformats.org/officeDocument/2006/math" xmlns:v="urn:schemas-microsoft-com:vml" xmlns:wp14="http://schemas.microsoft.com/office/word/2010/wordprocessingDrawing" xmlns:wp="http://schemas.openxmlformats.org/drawingml/2006/wordprocessingDrawing" xmlns:w10="urn:schemas-microsoft-com:office:word" xmlns:w="http://schemas.openxmlformats.org/wordprocessingml/2006/main" xmlns:w14="http://schemas.microsoft.com/office/word/2010/wordml" xmlns:w15="http://schemas.microsoft.com/office/word/2012/wordml" xmlns:w16se="http://schemas.microsoft.com/office/word/2015/wordml/symex" xmlns:wpg="http://schemas.microsoft.com/office/word/2010/wordprocessingGroup" xmlns:wpi="http://schemas.microsoft.com/office/word/2010/wordprocessingInk" xmlns:wne="http://schemas.microsoft.com/office/word/2006/wordml" xmlns:wps="http://schemas.microsoft.com/office/word/2010/wordprocessingShape" mc:Ignorable="w14 w15 w16se wp14">
+<w:document xmlns:wpc="http://schemas.microsoft.com/office/word/2010/wordprocessingCanvas" xmlns:mc="http://schemas.openxmlformats.org/markup-compatibility/2006" xmlns:o="urn:schemas-microsoft-com:office:office" xmlns:r="http://schemas.openxmlformats.org/officeDocument/2006/relationships" xmlns:m="http://schemas.openxmlformats.org/officeDocument/2006/math" xmlns:v="urn:schemas-microsoft-com:vml" xmlns:wp14="http://schemas.microsoft.com/office/word/2010/wordprocessingDrawing" xmlns:wp="http://schemas.openxmlformats.org/drawingml/2006/wordprocessingDrawing" xmlns:w10="urn:schemas-microsoft-com:office:word" xmlns:w="http://schemas.openxmlformats.org/wordprocessingml/2006/main" xmlns:w14="http://schemas.microsoft.com/office/word/2010/wordml" xmlns:w15="http://schemas.microsoft.com/office/word/2012/wordml" xmlns:wpg="http://schemas.microsoft.com/office/word/2010/wordprocessingGroup" xmlns:wpi="http://schemas.microsoft.com/office/word/2010/wordprocessingInk" xmlns:wne="http://schemas.microsoft.com/office/word/2006/wordml" xmlns:wps="http://schemas.microsoft.com/office/word/2010/wordprocessingShape" mc:Ignorable="w14 w15 wp14">
   <w:body>
     <w:p>
       <w:pPr>
@@ -8,27 +8,171 @@
           <w:sz w:val="28"/>
         </w:rPr>
       </w:pPr>
-      <w:bookmarkStart w:id="0" w:name="_GoBack"/>
-      <w:bookmarkEnd w:id="0"/>
-      <w:r>
-        <w:rPr>
-          <w:sz w:val="28"/>
-        </w:rPr>
-        <w:t>Untuk Mas Roy apa saja yang perlu dibetulkan</w:t>
-      </w:r>
-    </w:p>
-    <w:p>
-      <w:pPr>
-        <w:rPr>
-          <w:sz w:val="28"/>
-        </w:rPr>
-      </w:pPr>
-      <w:r>
-        <w:rPr>
-          <w:sz w:val="28"/>
-        </w:rPr>
-        <w:t>1. Sidebar nya gak coba dibikin view dewe tah ?</w:t>
-      </w:r>
+      <w:proofErr w:type="spellStart"/>
+      <w:r>
+        <w:rPr>
+          <w:sz w:val="28"/>
+        </w:rPr>
+        <w:t>Untuk</w:t>
+      </w:r>
+      <w:proofErr w:type="spellEnd"/>
+      <w:r>
+        <w:rPr>
+          <w:sz w:val="28"/>
+        </w:rPr>
+        <w:t xml:space="preserve"> Mas Roy </w:t>
+      </w:r>
+      <w:proofErr w:type="spellStart"/>
+      <w:proofErr w:type="gramStart"/>
+      <w:r>
+        <w:rPr>
+          <w:sz w:val="28"/>
+        </w:rPr>
+        <w:t>apa</w:t>
+      </w:r>
+      <w:proofErr w:type="spellEnd"/>
+      <w:proofErr w:type="gramEnd"/>
+      <w:r>
+        <w:rPr>
+          <w:sz w:val="28"/>
+        </w:rPr>
+        <w:t xml:space="preserve"> </w:t>
+      </w:r>
+      <w:proofErr w:type="spellStart"/>
+      <w:r>
+        <w:rPr>
+          <w:sz w:val="28"/>
+        </w:rPr>
+        <w:t>saja</w:t>
+      </w:r>
+      <w:proofErr w:type="spellEnd"/>
+      <w:r>
+        <w:rPr>
+          <w:sz w:val="28"/>
+        </w:rPr>
+        <w:t xml:space="preserve"> yang </w:t>
+      </w:r>
+      <w:proofErr w:type="spellStart"/>
+      <w:r>
+        <w:rPr>
+          <w:sz w:val="28"/>
+        </w:rPr>
+        <w:t>perlu</w:t>
+      </w:r>
+      <w:proofErr w:type="spellEnd"/>
+      <w:r>
+        <w:rPr>
+          <w:sz w:val="28"/>
+        </w:rPr>
+        <w:t xml:space="preserve"> </w:t>
+      </w:r>
+      <w:proofErr w:type="spellStart"/>
+      <w:r>
+        <w:rPr>
+          <w:sz w:val="28"/>
+        </w:rPr>
+        <w:t>dibetulkan</w:t>
+      </w:r>
+      <w:proofErr w:type="spellEnd"/>
+    </w:p>
+    <w:p>
+      <w:pPr>
+        <w:rPr>
+          <w:sz w:val="28"/>
+        </w:rPr>
+      </w:pPr>
+      <w:r>
+        <w:rPr>
+          <w:sz w:val="28"/>
+        </w:rPr>
+        <w:t xml:space="preserve">1. Sidebar </w:t>
+      </w:r>
+      <w:proofErr w:type="spellStart"/>
+      <w:r>
+        <w:rPr>
+          <w:sz w:val="28"/>
+        </w:rPr>
+        <w:t>nya</w:t>
+      </w:r>
+      <w:proofErr w:type="spellEnd"/>
+      <w:r>
+        <w:rPr>
+          <w:sz w:val="28"/>
+        </w:rPr>
+        <w:t xml:space="preserve"> </w:t>
+      </w:r>
+      <w:proofErr w:type="spellStart"/>
+      <w:r>
+        <w:rPr>
+          <w:sz w:val="28"/>
+        </w:rPr>
+        <w:t>gak</w:t>
+      </w:r>
+      <w:proofErr w:type="spellEnd"/>
+      <w:r>
+        <w:rPr>
+          <w:sz w:val="28"/>
+        </w:rPr>
+        <w:t xml:space="preserve"> </w:t>
+      </w:r>
+      <w:proofErr w:type="spellStart"/>
+      <w:r>
+        <w:rPr>
+          <w:sz w:val="28"/>
+        </w:rPr>
+        <w:t>coba</w:t>
+      </w:r>
+      <w:proofErr w:type="spellEnd"/>
+      <w:r>
+        <w:rPr>
+          <w:sz w:val="28"/>
+        </w:rPr>
+        <w:t xml:space="preserve"> </w:t>
+      </w:r>
+      <w:proofErr w:type="spellStart"/>
+      <w:r>
+        <w:rPr>
+          <w:sz w:val="28"/>
+        </w:rPr>
+        <w:t>dibikin</w:t>
+      </w:r>
+      <w:proofErr w:type="spellEnd"/>
+      <w:r>
+        <w:rPr>
+          <w:sz w:val="28"/>
+        </w:rPr>
+        <w:t xml:space="preserve"> view </w:t>
+      </w:r>
+      <w:proofErr w:type="spellStart"/>
+      <w:r>
+        <w:rPr>
+          <w:sz w:val="28"/>
+        </w:rPr>
+        <w:t>dewe</w:t>
+      </w:r>
+      <w:proofErr w:type="spellEnd"/>
+      <w:r>
+        <w:rPr>
+          <w:sz w:val="28"/>
+        </w:rPr>
+        <w:t xml:space="preserve"> </w:t>
+      </w:r>
+      <w:proofErr w:type="spellStart"/>
+      <w:proofErr w:type="gramStart"/>
+      <w:r>
+        <w:rPr>
+          <w:sz w:val="28"/>
+        </w:rPr>
+        <w:t>tah</w:t>
+      </w:r>
+      <w:proofErr w:type="spellEnd"/>
+      <w:r>
+        <w:rPr>
+          <w:sz w:val="28"/>
+        </w:rPr>
+        <w:t xml:space="preserve"> ?</w:t>
+      </w:r>
+      <w:proofErr w:type="gramEnd"/>
     </w:p>
     <w:p>
       <w:pPr>
@@ -52,6 +196,7 @@
       <w:r>
         <w:rPr>
           <w:noProof/>
+          <w:lang w:val="id-ID" w:eastAsia="id-ID"/>
         </w:rPr>
         <w:drawing>
           <wp:inline distT="0" distB="0" distL="0" distR="0" wp14:anchorId="427D6110" wp14:editId="561AEFB8">
@@ -96,25 +241,237 @@
           <w:sz w:val="28"/>
         </w:rPr>
       </w:pPr>
-      <w:r>
-        <w:rPr>
-          <w:sz w:val="28"/>
-        </w:rPr>
-        <w:t>Mungkin ganti logo dari tiap komponen sidebar</w:t>
-      </w:r>
-    </w:p>
-    <w:p>
-      <w:pPr>
-        <w:rPr>
-          <w:sz w:val="28"/>
-        </w:rPr>
-      </w:pPr>
-      <w:r>
-        <w:rPr>
-          <w:sz w:val="28"/>
-        </w:rPr>
-        <w:t>3.  di tiap form sudah ada error validation e tapi jek biasa mungkin iso mbok ubah</w:t>
-      </w:r>
+      <w:proofErr w:type="spellStart"/>
+      <w:r>
+        <w:rPr>
+          <w:sz w:val="28"/>
+        </w:rPr>
+        <w:t>Mungkin</w:t>
+      </w:r>
+      <w:proofErr w:type="spellEnd"/>
+      <w:r>
+        <w:rPr>
+          <w:sz w:val="28"/>
+        </w:rPr>
+        <w:t xml:space="preserve"> </w:t>
+      </w:r>
+      <w:proofErr w:type="spellStart"/>
+      <w:r>
+        <w:rPr>
+          <w:sz w:val="28"/>
+        </w:rPr>
+        <w:t>ganti</w:t>
+      </w:r>
+      <w:proofErr w:type="spellEnd"/>
+      <w:r>
+        <w:rPr>
+          <w:sz w:val="28"/>
+        </w:rPr>
+        <w:t xml:space="preserve"> logo </w:t>
+      </w:r>
+      <w:proofErr w:type="spellStart"/>
+      <w:r>
+        <w:rPr>
+          <w:sz w:val="28"/>
+        </w:rPr>
+        <w:t>dari</w:t>
+      </w:r>
+      <w:proofErr w:type="spellEnd"/>
+      <w:r>
+        <w:rPr>
+          <w:sz w:val="28"/>
+        </w:rPr>
+        <w:t xml:space="preserve"> </w:t>
+      </w:r>
+      <w:proofErr w:type="spellStart"/>
+      <w:r>
+        <w:rPr>
+          <w:sz w:val="28"/>
+        </w:rPr>
+        <w:t>tiap</w:t>
+      </w:r>
+      <w:proofErr w:type="spellEnd"/>
+      <w:r>
+        <w:rPr>
+          <w:sz w:val="28"/>
+        </w:rPr>
+        <w:t xml:space="preserve"> </w:t>
+      </w:r>
+      <w:proofErr w:type="spellStart"/>
+      <w:r>
+        <w:rPr>
+          <w:sz w:val="28"/>
+        </w:rPr>
+        <w:t>komponen</w:t>
+      </w:r>
+      <w:proofErr w:type="spellEnd"/>
+      <w:r>
+        <w:rPr>
+          <w:sz w:val="28"/>
+        </w:rPr>
+        <w:t xml:space="preserve"> sidebar</w:t>
+      </w:r>
+    </w:p>
+    <w:p>
+      <w:pPr>
+        <w:rPr>
+          <w:sz w:val="28"/>
+        </w:rPr>
+      </w:pPr>
+      <w:r>
+        <w:rPr>
+          <w:sz w:val="28"/>
+        </w:rPr>
+        <w:t xml:space="preserve">3.  </w:t>
+      </w:r>
+      <w:proofErr w:type="gramStart"/>
+      <w:r>
+        <w:rPr>
+          <w:sz w:val="28"/>
+        </w:rPr>
+        <w:t>di</w:t>
+      </w:r>
+      <w:proofErr w:type="gramEnd"/>
+      <w:r>
+        <w:rPr>
+          <w:sz w:val="28"/>
+        </w:rPr>
+        <w:t xml:space="preserve"> </w:t>
+      </w:r>
+      <w:proofErr w:type="spellStart"/>
+      <w:r>
+        <w:rPr>
+          <w:sz w:val="28"/>
+        </w:rPr>
+        <w:t>tiap</w:t>
+      </w:r>
+      <w:proofErr w:type="spellEnd"/>
+      <w:r>
+        <w:rPr>
+          <w:sz w:val="28"/>
+        </w:rPr>
+        <w:t xml:space="preserve"> form </w:t>
+      </w:r>
+      <w:proofErr w:type="spellStart"/>
+      <w:r>
+        <w:rPr>
+          <w:sz w:val="28"/>
+        </w:rPr>
+        <w:t>sudah</w:t>
+      </w:r>
+      <w:proofErr w:type="spellEnd"/>
+      <w:r>
+        <w:rPr>
+          <w:sz w:val="28"/>
+        </w:rPr>
+        <w:t xml:space="preserve"> </w:t>
+      </w:r>
+      <w:proofErr w:type="spellStart"/>
+      <w:r>
+        <w:rPr>
+          <w:sz w:val="28"/>
+        </w:rPr>
+        <w:t>ada</w:t>
+      </w:r>
+      <w:proofErr w:type="spellEnd"/>
+      <w:r>
+        <w:rPr>
+          <w:sz w:val="28"/>
+        </w:rPr>
+        <w:t xml:space="preserve"> error validation e </w:t>
+      </w:r>
+      <w:proofErr w:type="spellStart"/>
+      <w:r>
+        <w:rPr>
+          <w:sz w:val="28"/>
+        </w:rPr>
+        <w:t>tapi</w:t>
+      </w:r>
+      <w:proofErr w:type="spellEnd"/>
+      <w:r>
+        <w:rPr>
+          <w:sz w:val="28"/>
+        </w:rPr>
+        <w:t xml:space="preserve"> </w:t>
+      </w:r>
+      <w:proofErr w:type="spellStart"/>
+      <w:r>
+        <w:rPr>
+          <w:sz w:val="28"/>
+        </w:rPr>
+        <w:t>jek</w:t>
+      </w:r>
+      <w:proofErr w:type="spellEnd"/>
+      <w:r>
+        <w:rPr>
+          <w:sz w:val="28"/>
+        </w:rPr>
+        <w:t xml:space="preserve"> </w:t>
+      </w:r>
+      <w:proofErr w:type="spellStart"/>
+      <w:r>
+        <w:rPr>
+          <w:sz w:val="28"/>
+        </w:rPr>
+        <w:t>biasa</w:t>
+      </w:r>
+      <w:proofErr w:type="spellEnd"/>
+      <w:r>
+        <w:rPr>
+          <w:sz w:val="28"/>
+        </w:rPr>
+        <w:t xml:space="preserve"> </w:t>
+      </w:r>
+      <w:proofErr w:type="spellStart"/>
+      <w:r>
+        <w:rPr>
+          <w:sz w:val="28"/>
+        </w:rPr>
+        <w:t>mungkin</w:t>
+      </w:r>
+      <w:proofErr w:type="spellEnd"/>
+      <w:r>
+        <w:rPr>
+          <w:sz w:val="28"/>
+        </w:rPr>
+        <w:t xml:space="preserve"> </w:t>
+      </w:r>
+      <w:proofErr w:type="spellStart"/>
+      <w:r>
+        <w:rPr>
+          <w:sz w:val="28"/>
+        </w:rPr>
+        <w:t>iso</w:t>
+      </w:r>
+      <w:proofErr w:type="spellEnd"/>
+      <w:r>
+        <w:rPr>
+          <w:sz w:val="28"/>
+        </w:rPr>
+        <w:t xml:space="preserve"> </w:t>
+      </w:r>
+      <w:proofErr w:type="spellStart"/>
+      <w:r>
+        <w:rPr>
+          <w:sz w:val="28"/>
+        </w:rPr>
+        <w:t>mbok</w:t>
+      </w:r>
+      <w:proofErr w:type="spellEnd"/>
+      <w:r>
+        <w:rPr>
+          <w:sz w:val="28"/>
+        </w:rPr>
+        <w:t xml:space="preserve"> </w:t>
+      </w:r>
+      <w:proofErr w:type="spellStart"/>
+      <w:r>
+        <w:rPr>
+          <w:sz w:val="28"/>
+        </w:rPr>
+        <w:t>ubah</w:t>
+      </w:r>
+      <w:proofErr w:type="spellEnd"/>
     </w:p>
     <w:p>
       <w:pPr>
@@ -125,6 +482,7 @@
       <w:r>
         <w:rPr>
           <w:noProof/>
+          <w:lang w:val="id-ID" w:eastAsia="id-ID"/>
         </w:rPr>
         <w:drawing>
           <wp:inline distT="0" distB="0" distL="0" distR="0" wp14:anchorId="26A1FFD8" wp14:editId="27BA1062">
@@ -195,7 +553,189 @@
           <w:sz w:val="28"/>
         </w:rPr>
         <w:lastRenderedPageBreak/>
-        <w:t>4. di tabel penduduk iku jumlah penduduk e ribuan nah aku pingine dikasih pemisah titik ribuan roy</w:t>
+        <w:t xml:space="preserve">4. </w:t>
+      </w:r>
+      <w:proofErr w:type="gramStart"/>
+      <w:r>
+        <w:rPr>
+          <w:sz w:val="28"/>
+        </w:rPr>
+        <w:t>di</w:t>
+      </w:r>
+      <w:proofErr w:type="gramEnd"/>
+      <w:r>
+        <w:rPr>
+          <w:sz w:val="28"/>
+        </w:rPr>
+        <w:t xml:space="preserve"> </w:t>
+      </w:r>
+      <w:proofErr w:type="spellStart"/>
+      <w:r>
+        <w:rPr>
+          <w:sz w:val="28"/>
+        </w:rPr>
+        <w:t>tabel</w:t>
+      </w:r>
+      <w:proofErr w:type="spellEnd"/>
+      <w:r>
+        <w:rPr>
+          <w:sz w:val="28"/>
+        </w:rPr>
+        <w:t xml:space="preserve"> </w:t>
+      </w:r>
+      <w:proofErr w:type="spellStart"/>
+      <w:r>
+        <w:rPr>
+          <w:sz w:val="28"/>
+        </w:rPr>
+        <w:t>penduduk</w:t>
+      </w:r>
+      <w:proofErr w:type="spellEnd"/>
+      <w:r>
+        <w:rPr>
+          <w:sz w:val="28"/>
+        </w:rPr>
+        <w:t xml:space="preserve"> </w:t>
+      </w:r>
+      <w:proofErr w:type="spellStart"/>
+      <w:r>
+        <w:rPr>
+          <w:sz w:val="28"/>
+        </w:rPr>
+        <w:t>iku</w:t>
+      </w:r>
+      <w:proofErr w:type="spellEnd"/>
+      <w:r>
+        <w:rPr>
+          <w:sz w:val="28"/>
+        </w:rPr>
+        <w:t xml:space="preserve"> </w:t>
+      </w:r>
+      <w:proofErr w:type="spellStart"/>
+      <w:r>
+        <w:rPr>
+          <w:sz w:val="28"/>
+        </w:rPr>
+        <w:t>jumlah</w:t>
+      </w:r>
+      <w:proofErr w:type="spellEnd"/>
+      <w:r>
+        <w:rPr>
+          <w:sz w:val="28"/>
+        </w:rPr>
+        <w:t xml:space="preserve"> </w:t>
+      </w:r>
+      <w:proofErr w:type="spellStart"/>
+      <w:r>
+        <w:rPr>
+          <w:sz w:val="28"/>
+        </w:rPr>
+        <w:t>penduduk</w:t>
+      </w:r>
+      <w:proofErr w:type="spellEnd"/>
+      <w:r>
+        <w:rPr>
+          <w:sz w:val="28"/>
+        </w:rPr>
+        <w:t xml:space="preserve"> e </w:t>
+      </w:r>
+      <w:proofErr w:type="spellStart"/>
+      <w:r>
+        <w:rPr>
+          <w:sz w:val="28"/>
+        </w:rPr>
+        <w:t>ribuan</w:t>
+      </w:r>
+      <w:proofErr w:type="spellEnd"/>
+      <w:r>
+        <w:rPr>
+          <w:sz w:val="28"/>
+        </w:rPr>
+        <w:t xml:space="preserve"> nah </w:t>
+      </w:r>
+      <w:proofErr w:type="spellStart"/>
+      <w:r>
+        <w:rPr>
+          <w:sz w:val="28"/>
+        </w:rPr>
+        <w:t>aku</w:t>
+      </w:r>
+      <w:proofErr w:type="spellEnd"/>
+      <w:r>
+        <w:rPr>
+          <w:sz w:val="28"/>
+        </w:rPr>
+        <w:t xml:space="preserve"> </w:t>
+      </w:r>
+      <w:proofErr w:type="spellStart"/>
+      <w:r>
+        <w:rPr>
+          <w:sz w:val="28"/>
+        </w:rPr>
+        <w:t>pingine</w:t>
+      </w:r>
+      <w:proofErr w:type="spellEnd"/>
+      <w:r>
+        <w:rPr>
+          <w:sz w:val="28"/>
+        </w:rPr>
+        <w:t xml:space="preserve"> </w:t>
+      </w:r>
+      <w:proofErr w:type="spellStart"/>
+      <w:r>
+        <w:rPr>
+          <w:sz w:val="28"/>
+        </w:rPr>
+        <w:t>dikasih</w:t>
+      </w:r>
+      <w:proofErr w:type="spellEnd"/>
+      <w:r>
+        <w:rPr>
+          <w:sz w:val="28"/>
+        </w:rPr>
+        <w:t xml:space="preserve"> </w:t>
+      </w:r>
+      <w:proofErr w:type="spellStart"/>
+      <w:r>
+        <w:rPr>
+          <w:sz w:val="28"/>
+        </w:rPr>
+        <w:t>pemisah</w:t>
+      </w:r>
+      <w:proofErr w:type="spellEnd"/>
+      <w:r>
+        <w:rPr>
+          <w:sz w:val="28"/>
+        </w:rPr>
+        <w:t xml:space="preserve"> </w:t>
+      </w:r>
+      <w:proofErr w:type="spellStart"/>
+      <w:r>
+        <w:rPr>
+          <w:sz w:val="28"/>
+        </w:rPr>
+        <w:t>titik</w:t>
+      </w:r>
+      <w:proofErr w:type="spellEnd"/>
+      <w:r>
+        <w:rPr>
+          <w:sz w:val="28"/>
+        </w:rPr>
+        <w:t xml:space="preserve"> </w:t>
+      </w:r>
+      <w:proofErr w:type="spellStart"/>
+      <w:r>
+        <w:rPr>
+          <w:sz w:val="28"/>
+        </w:rPr>
+        <w:t>ribuan</w:t>
+      </w:r>
+      <w:proofErr w:type="spellEnd"/>
+      <w:r>
+        <w:rPr>
+          <w:sz w:val="28"/>
+        </w:rPr>
+        <w:t xml:space="preserve"> roy</w:t>
       </w:r>
     </w:p>
     <w:p>
@@ -207,6 +747,7 @@
       <w:r>
         <w:rPr>
           <w:noProof/>
+          <w:lang w:val="id-ID" w:eastAsia="id-ID"/>
         </w:rPr>
         <w:drawing>
           <wp:inline distT="0" distB="0" distL="0" distR="0" wp14:anchorId="6FF8FEC0" wp14:editId="2846ED25">
@@ -255,8 +796,128 @@
         <w:rPr>
           <w:sz w:val="28"/>
         </w:rPr>
-        <w:t>Link e pengaturan datatable ada tapi aku gak iso be e awakmu iso</w:t>
-      </w:r>
+        <w:t xml:space="preserve">Link e </w:t>
+      </w:r>
+      <w:proofErr w:type="spellStart"/>
+      <w:r>
+        <w:rPr>
+          <w:sz w:val="28"/>
+        </w:rPr>
+        <w:t>pengaturan</w:t>
+      </w:r>
+      <w:proofErr w:type="spellEnd"/>
+      <w:r>
+        <w:rPr>
+          <w:sz w:val="28"/>
+        </w:rPr>
+        <w:t xml:space="preserve"> </w:t>
+      </w:r>
+      <w:proofErr w:type="spellStart"/>
+      <w:r>
+        <w:rPr>
+          <w:sz w:val="28"/>
+        </w:rPr>
+        <w:t>datatable</w:t>
+      </w:r>
+      <w:proofErr w:type="spellEnd"/>
+      <w:r>
+        <w:rPr>
+          <w:sz w:val="28"/>
+        </w:rPr>
+        <w:t xml:space="preserve"> </w:t>
+      </w:r>
+      <w:proofErr w:type="spellStart"/>
+      <w:r>
+        <w:rPr>
+          <w:sz w:val="28"/>
+        </w:rPr>
+        <w:t>ada</w:t>
+      </w:r>
+      <w:proofErr w:type="spellEnd"/>
+      <w:r>
+        <w:rPr>
+          <w:sz w:val="28"/>
+        </w:rPr>
+        <w:t xml:space="preserve"> </w:t>
+      </w:r>
+      <w:proofErr w:type="spellStart"/>
+      <w:r>
+        <w:rPr>
+          <w:sz w:val="28"/>
+        </w:rPr>
+        <w:t>tapi</w:t>
+      </w:r>
+      <w:proofErr w:type="spellEnd"/>
+      <w:r>
+        <w:rPr>
+          <w:sz w:val="28"/>
+        </w:rPr>
+        <w:t xml:space="preserve"> </w:t>
+      </w:r>
+      <w:proofErr w:type="spellStart"/>
+      <w:r>
+        <w:rPr>
+          <w:sz w:val="28"/>
+        </w:rPr>
+        <w:t>aku</w:t>
+      </w:r>
+      <w:proofErr w:type="spellEnd"/>
+      <w:r>
+        <w:rPr>
+          <w:sz w:val="28"/>
+        </w:rPr>
+        <w:t xml:space="preserve"> </w:t>
+      </w:r>
+      <w:proofErr w:type="spellStart"/>
+      <w:r>
+        <w:rPr>
+          <w:sz w:val="28"/>
+        </w:rPr>
+        <w:t>gak</w:t>
+      </w:r>
+      <w:proofErr w:type="spellEnd"/>
+      <w:r>
+        <w:rPr>
+          <w:sz w:val="28"/>
+        </w:rPr>
+        <w:t xml:space="preserve"> </w:t>
+      </w:r>
+      <w:proofErr w:type="spellStart"/>
+      <w:r>
+        <w:rPr>
+          <w:sz w:val="28"/>
+        </w:rPr>
+        <w:t>iso</w:t>
+      </w:r>
+      <w:proofErr w:type="spellEnd"/>
+      <w:r>
+        <w:rPr>
+          <w:sz w:val="28"/>
+        </w:rPr>
+        <w:t xml:space="preserve"> be e </w:t>
+      </w:r>
+      <w:proofErr w:type="spellStart"/>
+      <w:r>
+        <w:rPr>
+          <w:sz w:val="28"/>
+        </w:rPr>
+        <w:t>awakmu</w:t>
+      </w:r>
+      <w:proofErr w:type="spellEnd"/>
+      <w:r>
+        <w:rPr>
+          <w:sz w:val="28"/>
+        </w:rPr>
+        <w:t xml:space="preserve"> </w:t>
+      </w:r>
+      <w:proofErr w:type="spellStart"/>
+      <w:r>
+        <w:rPr>
+          <w:sz w:val="28"/>
+        </w:rPr>
+        <w:t>iso</w:t>
+      </w:r>
+      <w:proofErr w:type="spellEnd"/>
     </w:p>
     <w:p>
       <w:hyperlink r:id="rId7" w:history="1">
@@ -279,21 +940,129 @@
         <w:rPr>
           <w:sz w:val="28"/>
         </w:rPr>
-        <w:t>5. Date picker buat tahun saja</w:t>
-      </w:r>
-    </w:p>
-    <w:p>
-      <w:pPr>
-        <w:rPr>
-          <w:sz w:val="28"/>
-        </w:rPr>
-      </w:pPr>
-      <w:r>
-        <w:rPr>
-          <w:sz w:val="28"/>
-        </w:rPr>
-        <w:t>Semua date picker e iki gawe tahun thok roy</w:t>
-      </w:r>
+        <w:t xml:space="preserve">5. Date picker </w:t>
+      </w:r>
+      <w:proofErr w:type="spellStart"/>
+      <w:r>
+        <w:rPr>
+          <w:sz w:val="28"/>
+        </w:rPr>
+        <w:t>buat</w:t>
+      </w:r>
+      <w:proofErr w:type="spellEnd"/>
+      <w:r>
+        <w:rPr>
+          <w:sz w:val="28"/>
+        </w:rPr>
+        <w:t xml:space="preserve"> </w:t>
+      </w:r>
+      <w:proofErr w:type="spellStart"/>
+      <w:r>
+        <w:rPr>
+          <w:sz w:val="28"/>
+        </w:rPr>
+        <w:t>tahun</w:t>
+      </w:r>
+      <w:proofErr w:type="spellEnd"/>
+      <w:r>
+        <w:rPr>
+          <w:sz w:val="28"/>
+        </w:rPr>
+        <w:t xml:space="preserve"> </w:t>
+      </w:r>
+      <w:proofErr w:type="spellStart"/>
+      <w:r>
+        <w:rPr>
+          <w:sz w:val="28"/>
+        </w:rPr>
+        <w:t>saja</w:t>
+      </w:r>
+      <w:proofErr w:type="spellEnd"/>
+    </w:p>
+    <w:p>
+      <w:pPr>
+        <w:rPr>
+          <w:sz w:val="28"/>
+        </w:rPr>
+      </w:pPr>
+      <w:proofErr w:type="spellStart"/>
+      <w:r>
+        <w:rPr>
+          <w:sz w:val="28"/>
+        </w:rPr>
+        <w:t>Semua</w:t>
+      </w:r>
+      <w:proofErr w:type="spellEnd"/>
+      <w:r>
+        <w:rPr>
+          <w:sz w:val="28"/>
+        </w:rPr>
+        <w:t xml:space="preserve"> date picker e </w:t>
+      </w:r>
+      <w:proofErr w:type="spellStart"/>
+      <w:r>
+        <w:rPr>
+          <w:sz w:val="28"/>
+        </w:rPr>
+        <w:t>iki</w:t>
+      </w:r>
+      <w:proofErr w:type="spellEnd"/>
+      <w:r>
+        <w:rPr>
+          <w:sz w:val="28"/>
+        </w:rPr>
+        <w:t xml:space="preserve"> </w:t>
+      </w:r>
+      <w:proofErr w:type="spellStart"/>
+      <w:r>
+        <w:rPr>
+          <w:sz w:val="28"/>
+        </w:rPr>
+        <w:t>gawe</w:t>
+      </w:r>
+      <w:proofErr w:type="spellEnd"/>
+      <w:r>
+        <w:rPr>
+          <w:sz w:val="28"/>
+        </w:rPr>
+        <w:t xml:space="preserve"> </w:t>
+      </w:r>
+      <w:proofErr w:type="spellStart"/>
+      <w:r>
+        <w:rPr>
+          <w:sz w:val="28"/>
+        </w:rPr>
+        <w:t>tahun</w:t>
+      </w:r>
+      <w:proofErr w:type="spellEnd"/>
+      <w:r>
+        <w:rPr>
+          <w:sz w:val="28"/>
+        </w:rPr>
+        <w:t xml:space="preserve"> </w:t>
+      </w:r>
+      <w:proofErr w:type="spellStart"/>
+      <w:r>
+        <w:rPr>
+          <w:sz w:val="28"/>
+        </w:rPr>
+        <w:t>thok</w:t>
+      </w:r>
+      <w:proofErr w:type="spellEnd"/>
+      <w:r>
+        <w:rPr>
+          <w:sz w:val="28"/>
+        </w:rPr>
+        <w:t xml:space="preserve"> </w:t>
+      </w:r>
+      <w:proofErr w:type="gramStart"/>
+      <w:r>
+        <w:rPr>
+          <w:sz w:val="28"/>
+        </w:rPr>
+        <w:t>roy</w:t>
+      </w:r>
+      <w:proofErr w:type="gramEnd"/>
     </w:p>
     <w:p>
       <w:pPr>
@@ -304,6 +1073,7 @@
       <w:r>
         <w:rPr>
           <w:noProof/>
+          <w:lang w:val="id-ID" w:eastAsia="id-ID"/>
         </w:rPr>
         <w:lastRenderedPageBreak/>
         <w:drawing>
@@ -360,14 +1130,63 @@
         <w:rPr>
           <w:sz w:val="28"/>
         </w:rPr>
-        <w:t>6. Di edit data penduduk e</w:t>
-      </w:r>
-      <w:r>
-        <w:rPr>
-          <w:sz w:val="28"/>
-        </w:rPr>
-        <w:t xml:space="preserve"> jek berantakan</w:t>
-      </w:r>
+        <w:t xml:space="preserve">6. </w:t>
+      </w:r>
+      <w:r>
+        <w:rPr>
+          <w:sz w:val="28"/>
+          <w:highlight w:val="yellow"/>
+        </w:rPr>
+        <w:t xml:space="preserve">Di edit data </w:t>
+      </w:r>
+      <w:proofErr w:type="spellStart"/>
+      <w:r>
+        <w:rPr>
+          <w:sz w:val="28"/>
+          <w:highlight w:val="yellow"/>
+        </w:rPr>
+        <w:t>penduduk</w:t>
+      </w:r>
+      <w:proofErr w:type="spellEnd"/>
+      <w:r>
+        <w:rPr>
+          <w:sz w:val="28"/>
+          <w:highlight w:val="yellow"/>
+        </w:rPr>
+        <w:t xml:space="preserve"> e</w:t>
+      </w:r>
+      <w:r>
+        <w:rPr>
+          <w:sz w:val="28"/>
+          <w:highlight w:val="yellow"/>
+        </w:rPr>
+        <w:t xml:space="preserve"> </w:t>
+      </w:r>
+      <w:proofErr w:type="spellStart"/>
+      <w:r>
+        <w:rPr>
+          <w:sz w:val="28"/>
+          <w:highlight w:val="yellow"/>
+        </w:rPr>
+        <w:t>jek</w:t>
+      </w:r>
+      <w:proofErr w:type="spellEnd"/>
+      <w:r>
+        <w:rPr>
+          <w:sz w:val="28"/>
+          <w:highlight w:val="yellow"/>
+        </w:rPr>
+        <w:t xml:space="preserve"> </w:t>
+      </w:r>
+      <w:proofErr w:type="spellStart"/>
+      <w:r>
+        <w:rPr>
+          <w:sz w:val="28"/>
+          <w:highlight w:val="yellow"/>
+        </w:rPr>
+        <w:t>berantakan</w:t>
+      </w:r>
+      <w:proofErr w:type="spellEnd"/>
     </w:p>
     <w:p>
       <w:pPr>
@@ -378,6 +1197,7 @@
       <w:r>
         <w:rPr>
           <w:noProof/>
+          <w:lang w:val="id-ID" w:eastAsia="id-ID"/>
         </w:rPr>
         <w:drawing>
           <wp:inline distT="0" distB="0" distL="0" distR="0" wp14:anchorId="074C7F2A" wp14:editId="6AE2F16B">
@@ -433,8 +1253,67 @@
         <w:rPr>
           <w:sz w:val="28"/>
         </w:rPr>
-        <w:t>7. Form tambah konsumsi pertanian e berantakannn</w:t>
-      </w:r>
+        <w:t xml:space="preserve">7. Form </w:t>
+      </w:r>
+      <w:proofErr w:type="spellStart"/>
+      <w:r>
+        <w:rPr>
+          <w:sz w:val="28"/>
+          <w:highlight w:val="yellow"/>
+        </w:rPr>
+        <w:t>tambah</w:t>
+      </w:r>
+      <w:proofErr w:type="spellEnd"/>
+      <w:r>
+        <w:rPr>
+          <w:sz w:val="28"/>
+          <w:highlight w:val="yellow"/>
+        </w:rPr>
+        <w:t xml:space="preserve"> </w:t>
+      </w:r>
+      <w:proofErr w:type="spellStart"/>
+      <w:r>
+        <w:rPr>
+          <w:sz w:val="28"/>
+          <w:highlight w:val="yellow"/>
+        </w:rPr>
+        <w:t>konsumsi</w:t>
+      </w:r>
+      <w:proofErr w:type="spellEnd"/>
+      <w:r>
+        <w:rPr>
+          <w:sz w:val="28"/>
+          <w:highlight w:val="yellow"/>
+        </w:rPr>
+        <w:t xml:space="preserve"> </w:t>
+      </w:r>
+      <w:proofErr w:type="spellStart"/>
+      <w:r>
+        <w:rPr>
+          <w:sz w:val="28"/>
+          <w:highlight w:val="yellow"/>
+        </w:rPr>
+        <w:t>pertanian</w:t>
+      </w:r>
+      <w:proofErr w:type="spellEnd"/>
+      <w:r>
+        <w:rPr>
+          <w:sz w:val="28"/>
+          <w:highlight w:val="yellow"/>
+        </w:rPr>
+        <w:t xml:space="preserve"> e </w:t>
+      </w:r>
+      <w:proofErr w:type="spellStart"/>
+      <w:r>
+        <w:rPr>
+          <w:sz w:val="28"/>
+          <w:highlight w:val="yellow"/>
+        </w:rPr>
+        <w:t>berantakannn</w:t>
+      </w:r>
+      <w:bookmarkStart w:id="0" w:name="_GoBack"/>
+      <w:bookmarkEnd w:id="0"/>
+      <w:proofErr w:type="spellEnd"/>
     </w:p>
     <w:p>
       <w:pPr>
@@ -445,6 +1324,7 @@
       <w:r>
         <w:rPr>
           <w:noProof/>
+          <w:lang w:val="id-ID" w:eastAsia="id-ID"/>
         </w:rPr>
         <w:lastRenderedPageBreak/>
         <w:drawing>
@@ -509,7 +1389,7 @@
 </file>
 
 <file path=word/styles.xml><?xml version="1.0" encoding="utf-8"?>
-<w:styles xmlns:mc="http://schemas.openxmlformats.org/markup-compatibility/2006" xmlns:r="http://schemas.openxmlformats.org/officeDocument/2006/relationships" xmlns:w="http://schemas.openxmlformats.org/wordprocessingml/2006/main" xmlns:w14="http://schemas.microsoft.com/office/word/2010/wordml" xmlns:w15="http://schemas.microsoft.com/office/word/2012/wordml" xmlns:w16se="http://schemas.microsoft.com/office/word/2015/wordml/symex" mc:Ignorable="w14 w15 w16se">
+<w:styles xmlns:mc="http://schemas.openxmlformats.org/markup-compatibility/2006" xmlns:r="http://schemas.openxmlformats.org/officeDocument/2006/relationships" xmlns:w="http://schemas.openxmlformats.org/wordprocessingml/2006/main" xmlns:w14="http://schemas.microsoft.com/office/word/2010/wordml" xmlns:w15="http://schemas.microsoft.com/office/word/2012/wordml" mc:Ignorable="w14 w15">
   <w:docDefaults>
     <w:rPrDefault>
       <w:rPr>

</xml_diff>